<commit_message>
Correction question fr + ajout allemand
</commit_message>
<xml_diff>
--- a/docs/functionnal/Questions/Français.docx
+++ b/docs/functionnal/Questions/Français.docx
@@ -13,8 +13,6 @@
           <w:u w:val="single"/>
         </w:rPr>
       </w:pPr>
-      <w:bookmarkStart w:id="0" w:name="_GoBack"/>
-      <w:bookmarkEnd w:id="0"/>
       <w:r>
         <w:rPr>
           <w:b/>
@@ -125,15 +123,65 @@
           <w:sz w:val="24"/>
           <w:szCs w:val="44"/>
         </w:rPr>
-        <w:t>Au cours de ce questionnaire plusieurs questions pourront être répondu sous forme de OUI/NON, il est conseillé d’argumenter un minimum afin de justifier au fur et à mesure les points attribuer, et donc, la note finale.</w:t>
-      </w:r>
-      <w:r>
-        <w:rPr>
-          <w:i/>
-          <w:sz w:val="24"/>
-          <w:szCs w:val="44"/>
-        </w:rPr>
-        <w:t xml:space="preserve"> Lorsque vous aurez fini ce test, le tuteur IUT auras accès au réponses données ainsi qu’aux justifications apportées.</w:t>
+        <w:t>Au cours de ce questionnaire plusieurs questions pourront être répondu</w:t>
+      </w:r>
+      <w:r>
+        <w:rPr>
+          <w:i/>
+          <w:sz w:val="24"/>
+          <w:szCs w:val="44"/>
+        </w:rPr>
+        <w:t>es</w:t>
+      </w:r>
+      <w:r>
+        <w:rPr>
+          <w:i/>
+          <w:sz w:val="24"/>
+          <w:szCs w:val="44"/>
+        </w:rPr>
+        <w:t xml:space="preserve"> sous forme de OUI/NON, il est conseillé d’argumenter un minimum afin de justifier au fur </w:t>
+      </w:r>
+      <w:r>
+        <w:rPr>
+          <w:i/>
+          <w:sz w:val="24"/>
+          <w:szCs w:val="44"/>
+        </w:rPr>
+        <w:t>et à mesure les points attribués</w:t>
+      </w:r>
+      <w:r>
+        <w:rPr>
+          <w:i/>
+          <w:sz w:val="24"/>
+          <w:szCs w:val="44"/>
+        </w:rPr>
+        <w:t>, et donc, la note finale.</w:t>
+      </w:r>
+      <w:r>
+        <w:rPr>
+          <w:i/>
+          <w:sz w:val="24"/>
+          <w:szCs w:val="44"/>
+        </w:rPr>
+        <w:t xml:space="preserve"> Lorsque vous aurez fini ce test, le tuteur IUT auras accès au</w:t>
+      </w:r>
+      <w:r>
+        <w:rPr>
+          <w:i/>
+          <w:sz w:val="24"/>
+          <w:szCs w:val="44"/>
+        </w:rPr>
+        <w:t>x</w:t>
+      </w:r>
+      <w:bookmarkStart w:id="0" w:name="_GoBack"/>
+      <w:bookmarkEnd w:id="0"/>
+      <w:r>
+        <w:rPr>
+          <w:i/>
+          <w:sz w:val="24"/>
+          <w:szCs w:val="44"/>
+        </w:rPr>
+        <w:t xml:space="preserve"> réponses données ainsi qu’aux justifications apportées.</w:t>
       </w:r>
     </w:p>
     <w:p>
@@ -441,7 +489,19 @@
           <w:szCs w:val="44"/>
         </w:rPr>
         <w:tab/>
-        <w:t>Engagerez-vous à nouveau un stagiaire de DUT si ce dernier vous sollicite ?</w:t>
+        <w:t>Engager</w:t>
+      </w:r>
+      <w:r>
+        <w:rPr>
+          <w:szCs w:val="44"/>
+        </w:rPr>
+        <w:t>i</w:t>
+      </w:r>
+      <w:r>
+        <w:rPr>
+          <w:szCs w:val="44"/>
+        </w:rPr>
+        <w:t>ez-vous à nouveau un stagiaire de DUT si ce dernier vous sollicite ?</w:t>
       </w:r>
     </w:p>
     <w:p>

</xml_diff>